<commit_message>
update UC03 > 06
</commit_message>
<xml_diff>
--- a/SRS Quan Ly Dat Phong.docx
+++ b/SRS Quan Ly Dat Phong.docx
@@ -1,6 +1,6 @@
 
 <file path=word/document.xml><?xml version="1.0" encoding="utf-8"?>
-<w:document xmlns:wpc="http://schemas.microsoft.com/office/word/2010/wordprocessingCanvas" xmlns:cx="http://schemas.microsoft.com/office/drawing/2014/chartex" xmlns:cx1="http://schemas.microsoft.com/office/drawing/2015/9/8/chartex" xmlns:cx2="http://schemas.microsoft.com/office/drawing/2015/10/21/chartex" xmlns:cx3="http://schemas.microsoft.com/office/drawing/2016/5/9/chartex" xmlns:cx4="http://schemas.microsoft.com/office/drawing/2016/5/10/chartex" xmlns:cx5="http://schemas.microsoft.com/office/drawing/2016/5/11/chartex" xmlns:cx6="http://schemas.microsoft.com/office/drawing/2016/5/12/chartex" xmlns:cx7="http://schemas.microsoft.com/office/drawing/2016/5/13/chartex" xmlns:cx8="http://schemas.microsoft.com/office/drawing/2016/5/14/chartex" xmlns:mc="http://schemas.openxmlformats.org/markup-compatibility/2006" xmlns:aink="http://schemas.microsoft.com/office/drawing/2016/ink" xmlns:am3d="http://schemas.microsoft.com/office/drawing/2017/model3d" xmlns:o="urn:schemas-microsoft-com:office:office" xmlns:r="http://schemas.openxmlformats.org/officeDocument/2006/relationships" xmlns:m="http://schemas.openxmlformats.org/officeDocument/2006/math" xmlns:v="urn:schemas-microsoft-com:vml" xmlns:wp14="http://schemas.microsoft.com/office/word/2010/wordprocessingDrawing" xmlns:wp="http://schemas.openxmlformats.org/drawingml/2006/wordprocessingDrawing" xmlns:w10="urn:schemas-microsoft-com:office:word" xmlns:w="http://schemas.openxmlformats.org/wordprocessingml/2006/main" xmlns:w14="http://schemas.microsoft.com/office/word/2010/wordml" xmlns:w15="http://schemas.microsoft.com/office/word/2012/wordml" xmlns:w16cid="http://schemas.microsoft.com/office/word/2016/wordml/cid" xmlns:w16se="http://schemas.microsoft.com/office/word/2015/wordml/symex" xmlns:wpg="http://schemas.microsoft.com/office/word/2010/wordprocessingGroup" xmlns:wpi="http://schemas.microsoft.com/office/word/2010/wordprocessingInk" xmlns:wne="http://schemas.microsoft.com/office/word/2006/wordml" xmlns:wps="http://schemas.microsoft.com/office/word/2010/wordprocessingShape" mc:Ignorable="w14 w15 w16se w16cid wp14">
+<w:document xmlns:wpc="http://schemas.microsoft.com/office/word/2010/wordprocessingCanvas" xmlns:cx="http://schemas.microsoft.com/office/drawing/2014/chartex" xmlns:mc="http://schemas.openxmlformats.org/markup-compatibility/2006" xmlns:o="urn:schemas-microsoft-com:office:office" xmlns:r="http://schemas.openxmlformats.org/officeDocument/2006/relationships" xmlns:m="http://schemas.openxmlformats.org/officeDocument/2006/math" xmlns:v="urn:schemas-microsoft-com:vml" xmlns:wp14="http://schemas.microsoft.com/office/word/2010/wordprocessingDrawing" xmlns:wp="http://schemas.openxmlformats.org/drawingml/2006/wordprocessingDrawing" xmlns:w10="urn:schemas-microsoft-com:office:word" xmlns:w="http://schemas.openxmlformats.org/wordprocessingml/2006/main" xmlns:w14="http://schemas.microsoft.com/office/word/2010/wordml" xmlns:w15="http://schemas.microsoft.com/office/word/2012/wordml" xmlns:w16se="http://schemas.microsoft.com/office/word/2015/wordml/symex" xmlns:wpg="http://schemas.microsoft.com/office/word/2010/wordprocessingGroup" xmlns:wpi="http://schemas.microsoft.com/office/word/2010/wordprocessingInk" xmlns:wne="http://schemas.microsoft.com/office/word/2006/wordml" xmlns:wps="http://schemas.microsoft.com/office/word/2010/wordprocessingShape" mc:Ignorable="w14 w15 w16se wp14">
   <w:body>
     <w:p>
       <w:pPr>
@@ -1706,6 +1706,12 @@
               <w:spacing w:before="3" w:line="266" w:lineRule="exact"/>
               <w:ind w:left="105" w:right="478"/>
             </w:pPr>
+            <w:r>
+              <w:rPr>
+                <w:lang w:val="en-US"/>
+              </w:rPr>
+              <w:t>Cho phép actor xem chi tiết phòng còn trống</w:t>
+            </w:r>
           </w:p>
         </w:tc>
       </w:tr>
@@ -1774,6 +1780,12 @@
               <w:spacing w:line="246" w:lineRule="exact"/>
               <w:ind w:left="105"/>
             </w:pPr>
+            <w:r>
+              <w:rPr>
+                <w:lang w:val="en-US"/>
+              </w:rPr>
+              <w:t>Cho phép actor xem chi tiết phòng đang được thuê</w:t>
+            </w:r>
           </w:p>
         </w:tc>
       </w:tr>
@@ -1842,6 +1854,12 @@
               <w:spacing w:before="10" w:line="266" w:lineRule="exact"/>
               <w:ind w:left="105" w:right="370"/>
             </w:pPr>
+            <w:r>
+              <w:rPr>
+                <w:lang w:val="en-US"/>
+              </w:rPr>
+              <w:t>Cho phép actor xem chi tiết phòng cần dọn</w:t>
+            </w:r>
           </w:p>
         </w:tc>
       </w:tr>
@@ -1910,6 +1928,12 @@
               <w:spacing w:before="3" w:line="266" w:lineRule="exact"/>
               <w:ind w:left="105" w:right="110"/>
             </w:pPr>
+            <w:r>
+              <w:rPr>
+                <w:lang w:val="en-US"/>
+              </w:rPr>
+              <w:t>Cho phép actor xem chi tiết lịch sử thuê – trả phòng</w:t>
+            </w:r>
           </w:p>
         </w:tc>
       </w:tr>
@@ -1978,6 +2002,24 @@
               <w:spacing w:before="2" w:line="266" w:lineRule="exact"/>
               <w:ind w:left="105" w:right="545"/>
             </w:pPr>
+            <w:r>
+              <w:rPr>
+                <w:lang w:val="en-US"/>
+              </w:rPr>
+              <w:t>Cho phép actor tìm kiế</w:t>
+            </w:r>
+            <w:r>
+              <w:rPr>
+                <w:lang w:val="en-US"/>
+              </w:rPr>
+              <w:t xml:space="preserve">m </w:t>
+            </w:r>
+            <w:r>
+              <w:rPr>
+                <w:lang w:val="en-US"/>
+              </w:rPr>
+              <w:t>phòng theo thông tin cần tìm</w:t>
+            </w:r>
           </w:p>
         </w:tc>
       </w:tr>
@@ -7461,6 +7503,13 @@
         </w:rPr>
         <w:t>UC</w:t>
       </w:r>
+      <w:r>
+        <w:rPr>
+          <w:color w:val="C00000"/>
+          <w:lang w:val="en-US"/>
+        </w:rPr>
+        <w:t>03: Xem chi tiết phòng chờ</w:t>
+      </w:r>
     </w:p>
     <w:p>
       <w:pPr>
@@ -7543,6 +7592,13 @@
                 <w:sz w:val="20"/>
               </w:rPr>
             </w:pPr>
+            <w:r>
+              <w:rPr>
+                <w:sz w:val="20"/>
+                <w:lang w:val="en-US"/>
+              </w:rPr>
+              <w:t>Xem chi tiết phòng chờ</w:t>
+            </w:r>
           </w:p>
         </w:tc>
         <w:tc>
@@ -7579,6 +7635,13 @@
                 <w:sz w:val="20"/>
               </w:rPr>
             </w:pPr>
+            <w:r>
+              <w:rPr>
+                <w:sz w:val="20"/>
+                <w:lang w:val="en-US"/>
+              </w:rPr>
+              <w:t>UC03</w:t>
+            </w:r>
           </w:p>
         </w:tc>
       </w:tr>
@@ -7620,6 +7683,13 @@
                 <w:sz w:val="20"/>
               </w:rPr>
             </w:pPr>
+            <w:r>
+              <w:rPr>
+                <w:sz w:val="20"/>
+                <w:lang w:val="en-US"/>
+              </w:rPr>
+              <w:t>Cho phép người sử dụng xem chi tiết phòng đang còn trống (chưa được thuê) (có thể chọn nhận phòng, yêu cầu nhận phòng)</w:t>
+            </w:r>
           </w:p>
         </w:tc>
       </w:tr>
@@ -7660,6 +7730,13 @@
                 <w:sz w:val="20"/>
               </w:rPr>
             </w:pPr>
+            <w:r>
+              <w:rPr>
+                <w:sz w:val="20"/>
+                <w:lang w:val="en-US"/>
+              </w:rPr>
+              <w:t>Chủ khách sạn</w:t>
+            </w:r>
           </w:p>
         </w:tc>
         <w:tc>
@@ -7715,6 +7792,13 @@
                 <w:sz w:val="20"/>
               </w:rPr>
             </w:pPr>
+            <w:r>
+              <w:rPr>
+                <w:sz w:val="20"/>
+                <w:lang w:val="en-US"/>
+              </w:rPr>
+              <w:t>Người sử dụng bấm nút [Phòng chờ] trên màn hình thuê – trả phòng</w:t>
+            </w:r>
           </w:p>
         </w:tc>
       </w:tr>
@@ -7757,6 +7841,13 @@
                 <w:sz w:val="20"/>
               </w:rPr>
             </w:pPr>
+            <w:r>
+              <w:rPr>
+                <w:sz w:val="20"/>
+                <w:lang w:val="en-US"/>
+              </w:rPr>
+              <w:t>Người sử dụng đã đăng nhập vào website</w:t>
+            </w:r>
           </w:p>
         </w:tc>
       </w:tr>
@@ -7800,6 +7891,13 @@
                 <w:sz w:val="20"/>
               </w:rPr>
             </w:pPr>
+            <w:r>
+              <w:rPr>
+                <w:sz w:val="20"/>
+                <w:lang w:val="en-US"/>
+              </w:rPr>
+              <w:t>Hiện thị chi tiết danh sách phòng đang còn trống</w:t>
+            </w:r>
           </w:p>
         </w:tc>
       </w:tr>
@@ -7935,6 +8033,22 @@
               </w:rPr>
               <w:t xml:space="preserve">Thực hiện chính: </w:t>
             </w:r>
+            <w:r>
+              <w:rPr>
+                <w:b/>
+                <w:sz w:val="20"/>
+                <w:lang w:val="en-US"/>
+              </w:rPr>
+              <w:t>L</w:t>
+            </w:r>
+            <w:r>
+              <w:rPr>
+                <w:b/>
+                <w:sz w:val="20"/>
+                <w:lang w:val="en-US"/>
+              </w:rPr>
+              <w:t>oad danh sách phòng còn trống thành công</w:t>
+            </w:r>
           </w:p>
         </w:tc>
       </w:tr>
@@ -7952,8 +8066,16 @@
               <w:spacing w:before="5"/>
               <w:rPr>
                 <w:sz w:val="20"/>
-              </w:rPr>
-            </w:pPr>
+                <w:lang w:val="en-US"/>
+              </w:rPr>
+            </w:pPr>
+            <w:r>
+              <w:rPr>
+                <w:sz w:val="20"/>
+                <w:lang w:val="en-US"/>
+              </w:rPr>
+              <w:t>1</w:t>
+            </w:r>
           </w:p>
         </w:tc>
         <w:tc>
@@ -7970,6 +8092,13 @@
                 <w:sz w:val="20"/>
               </w:rPr>
             </w:pPr>
+            <w:r>
+              <w:rPr>
+                <w:sz w:val="20"/>
+                <w:lang w:val="en-US"/>
+              </w:rPr>
+              <w:t>Từ màn hình thuê – trả phòng (SC04), actor click vào [Phòng chờ]</w:t>
+            </w:r>
           </w:p>
         </w:tc>
         <w:tc>
@@ -8044,8 +8173,16 @@
               <w:ind w:left="113"/>
               <w:rPr>
                 <w:sz w:val="20"/>
-              </w:rPr>
-            </w:pPr>
+                <w:lang w:val="en-US"/>
+              </w:rPr>
+            </w:pPr>
+            <w:r>
+              <w:rPr>
+                <w:sz w:val="20"/>
+                <w:lang w:val="en-US"/>
+              </w:rPr>
+              <w:t>2</w:t>
+            </w:r>
           </w:p>
         </w:tc>
         <w:tc>
@@ -8061,6 +8198,13 @@
                 <w:sz w:val="20"/>
               </w:rPr>
             </w:pPr>
+            <w:r>
+              <w:rPr>
+                <w:sz w:val="20"/>
+                <w:lang w:val="en-US"/>
+              </w:rPr>
+              <w:t>Select danh sách phòng đang còn trống</w:t>
+            </w:r>
           </w:p>
         </w:tc>
       </w:tr>
@@ -8106,8 +8250,16 @@
               <w:ind w:left="113"/>
               <w:rPr>
                 <w:sz w:val="20"/>
-              </w:rPr>
-            </w:pPr>
+                <w:lang w:val="en-US"/>
+              </w:rPr>
+            </w:pPr>
+            <w:r>
+              <w:rPr>
+                <w:sz w:val="20"/>
+                <w:lang w:val="en-US"/>
+              </w:rPr>
+              <w:t>3</w:t>
+            </w:r>
           </w:p>
         </w:tc>
         <w:tc>
@@ -8123,6 +8275,13 @@
                 <w:sz w:val="20"/>
               </w:rPr>
             </w:pPr>
+            <w:r>
+              <w:rPr>
+                <w:sz w:val="20"/>
+                <w:lang w:val="en-US"/>
+              </w:rPr>
+              <w:t>Load thông tin danh sách phòng đang còn trống lên màn hình Thuê – Trả phòng (SC04) và hiển thị</w:t>
+            </w:r>
           </w:p>
         </w:tc>
       </w:tr>
@@ -8242,6 +8401,13 @@
           <w:color w:val="C00000"/>
         </w:rPr>
         <w:t>UC</w:t>
+      </w:r>
+      <w:r>
+        <w:rPr>
+          <w:color w:val="C00000"/>
+          <w:lang w:val="en-US"/>
+        </w:rPr>
+        <w:t>04: Xem chi tiết phòng đang thuê</w:t>
       </w:r>
     </w:p>
     <w:p>
@@ -8325,6 +8491,13 @@
                 <w:sz w:val="20"/>
               </w:rPr>
             </w:pPr>
+            <w:r>
+              <w:rPr>
+                <w:sz w:val="20"/>
+                <w:lang w:val="en-US"/>
+              </w:rPr>
+              <w:t>Xem chi tiết phòng đang thuê</w:t>
+            </w:r>
           </w:p>
         </w:tc>
         <w:tc>
@@ -8362,6 +8535,13 @@
                 <w:sz w:val="20"/>
               </w:rPr>
             </w:pPr>
+            <w:r>
+              <w:rPr>
+                <w:sz w:val="20"/>
+                <w:lang w:val="en-US"/>
+              </w:rPr>
+              <w:t>UC04</w:t>
+            </w:r>
           </w:p>
         </w:tc>
       </w:tr>
@@ -8405,6 +8585,13 @@
                 <w:sz w:val="20"/>
               </w:rPr>
             </w:pPr>
+            <w:r>
+              <w:rPr>
+                <w:sz w:val="20"/>
+                <w:lang w:val="en-US"/>
+              </w:rPr>
+              <w:t>Cho phép người sử dụng xem chi tiết phòng đang được thuê (có thể them dịch vụ sử dụng, trả phòng, đổi phòng, yêu cầu dọn phòng, chỉnh sửa hoặc xóa)</w:t>
+            </w:r>
           </w:p>
         </w:tc>
       </w:tr>
@@ -8445,6 +8632,13 @@
                 <w:sz w:val="20"/>
               </w:rPr>
             </w:pPr>
+            <w:r>
+              <w:rPr>
+                <w:sz w:val="20"/>
+                <w:lang w:val="en-US"/>
+              </w:rPr>
+              <w:t>Chủ khách sạn</w:t>
+            </w:r>
           </w:p>
         </w:tc>
         <w:tc>
@@ -8500,6 +8694,13 @@
                 <w:sz w:val="20"/>
               </w:rPr>
             </w:pPr>
+            <w:r>
+              <w:rPr>
+                <w:sz w:val="20"/>
+                <w:lang w:val="en-US"/>
+              </w:rPr>
+              <w:t>Người sử dụng bấm nút [Phòng đang thuê] trên màn hình Thuê – Trả phòng</w:t>
+            </w:r>
           </w:p>
         </w:tc>
       </w:tr>
@@ -8541,6 +8742,13 @@
                 <w:sz w:val="20"/>
               </w:rPr>
             </w:pPr>
+            <w:r>
+              <w:rPr>
+                <w:sz w:val="20"/>
+                <w:lang w:val="en-US"/>
+              </w:rPr>
+              <w:t>Người sử dụng đã đăng nhập vào website</w:t>
+            </w:r>
           </w:p>
         </w:tc>
       </w:tr>
@@ -8582,6 +8790,13 @@
                 <w:sz w:val="20"/>
               </w:rPr>
             </w:pPr>
+            <w:r>
+              <w:rPr>
+                <w:sz w:val="20"/>
+                <w:lang w:val="en-US"/>
+              </w:rPr>
+              <w:t>Hiện thị chi tiết danh sách phòng đang được thuê</w:t>
+            </w:r>
           </w:p>
         </w:tc>
       </w:tr>
@@ -8635,8 +8850,9 @@
       </w:tblPr>
       <w:tblGrid>
         <w:gridCol w:w="674"/>
-        <w:gridCol w:w="4374"/>
-        <w:gridCol w:w="4512"/>
+        <w:gridCol w:w="3684"/>
+        <w:gridCol w:w="713"/>
+        <w:gridCol w:w="4488"/>
       </w:tblGrid>
       <w:tr>
         <w:trPr>
@@ -8644,87 +8860,249 @@
         </w:trPr>
         <w:tc>
           <w:tcPr>
-            <w:tcW w:w="5048" w:type="dxa"/>
+            <w:tcW w:w="4358" w:type="dxa"/>
             <w:gridSpan w:val="2"/>
             <w:shd w:val="clear" w:color="auto" w:fill="D0CECE"/>
           </w:tcPr>
           <w:p>
             <w:pPr>
               <w:pStyle w:val="TableParagraph"/>
+              <w:ind w:left="1187"/>
+              <w:rPr>
+                <w:b/>
+                <w:sz w:val="20"/>
+              </w:rPr>
+            </w:pPr>
+            <w:r>
+              <w:rPr>
+                <w:b/>
+                <w:sz w:val="20"/>
+              </w:rPr>
+              <w:t>NgườI sử dụng</w:t>
+            </w:r>
+          </w:p>
+        </w:tc>
+        <w:tc>
+          <w:tcPr>
+            <w:tcW w:w="5201" w:type="dxa"/>
+            <w:gridSpan w:val="2"/>
+            <w:shd w:val="clear" w:color="auto" w:fill="D0CECE"/>
+          </w:tcPr>
+          <w:p>
+            <w:pPr>
+              <w:pStyle w:val="TableParagraph"/>
+              <w:ind w:left="1735" w:right="1560"/>
+              <w:jc w:val="center"/>
+              <w:rPr>
+                <w:b/>
+                <w:sz w:val="20"/>
+              </w:rPr>
+            </w:pPr>
+            <w:r>
+              <w:rPr>
+                <w:b/>
+                <w:sz w:val="20"/>
+              </w:rPr>
+              <w:t>Hệ thống</w:t>
+            </w:r>
+          </w:p>
+        </w:tc>
+      </w:tr>
+      <w:tr>
+        <w:trPr>
+          <w:trHeight w:val="275"/>
+        </w:trPr>
+        <w:tc>
+          <w:tcPr>
+            <w:tcW w:w="9559" w:type="dxa"/>
+            <w:gridSpan w:val="4"/>
+            <w:shd w:val="clear" w:color="auto" w:fill="D0CECE"/>
+          </w:tcPr>
+          <w:p>
+            <w:pPr>
+              <w:pStyle w:val="TableParagraph"/>
+              <w:rPr>
+                <w:b/>
+                <w:sz w:val="20"/>
+              </w:rPr>
+            </w:pPr>
+            <w:r>
+              <w:rPr>
+                <w:b/>
+                <w:sz w:val="20"/>
+              </w:rPr>
+              <w:t xml:space="preserve">Thực hiện chính: </w:t>
+            </w:r>
+            <w:r>
+              <w:rPr>
+                <w:b/>
+                <w:sz w:val="20"/>
+                <w:lang w:val="en-US"/>
+              </w:rPr>
+              <w:t>Load danh sách phòng còn trống thành công</w:t>
+            </w:r>
+          </w:p>
+        </w:tc>
+      </w:tr>
+      <w:tr>
+        <w:trPr>
+          <w:trHeight w:val="1363"/>
+        </w:trPr>
+        <w:tc>
+          <w:tcPr>
+            <w:tcW w:w="674" w:type="dxa"/>
+          </w:tcPr>
+          <w:p>
+            <w:pPr>
+              <w:pStyle w:val="TableParagraph"/>
+              <w:spacing w:before="5"/>
+              <w:rPr>
+                <w:sz w:val="20"/>
+                <w:lang w:val="en-US"/>
+              </w:rPr>
+            </w:pPr>
+            <w:r>
+              <w:rPr>
+                <w:sz w:val="20"/>
+                <w:lang w:val="en-US"/>
+              </w:rPr>
+              <w:t>1</w:t>
+            </w:r>
+          </w:p>
+        </w:tc>
+        <w:tc>
+          <w:tcPr>
+            <w:tcW w:w="3684" w:type="dxa"/>
+          </w:tcPr>
+          <w:p>
+            <w:pPr>
+              <w:pStyle w:val="TableParagraph"/>
+              <w:spacing w:line="220" w:lineRule="exact"/>
+              <w:jc w:val="both"/>
+              <w:rPr>
+                <w:b/>
+                <w:sz w:val="20"/>
+              </w:rPr>
+            </w:pPr>
+            <w:r>
+              <w:rPr>
+                <w:sz w:val="20"/>
+                <w:lang w:val="en-US"/>
+              </w:rPr>
+              <w:t>Từ màn hình thuê – trả phòng (SC04), actor click vào [Phòng đang thuê]</w:t>
+            </w:r>
+          </w:p>
+        </w:tc>
+        <w:tc>
+          <w:tcPr>
+            <w:tcW w:w="713" w:type="dxa"/>
+          </w:tcPr>
+          <w:p>
+            <w:pPr>
+              <w:pStyle w:val="TableParagraph"/>
+              <w:ind w:left="0"/>
+              <w:rPr>
+                <w:sz w:val="20"/>
+              </w:rPr>
+            </w:pPr>
+          </w:p>
+        </w:tc>
+        <w:tc>
+          <w:tcPr>
+            <w:tcW w:w="4488" w:type="dxa"/>
+          </w:tcPr>
+          <w:p>
+            <w:pPr>
+              <w:pStyle w:val="TableParagraph"/>
+              <w:ind w:left="0"/>
+              <w:rPr>
+                <w:sz w:val="20"/>
+              </w:rPr>
+            </w:pPr>
+          </w:p>
+        </w:tc>
+      </w:tr>
+      <w:tr>
+        <w:trPr>
+          <w:trHeight w:val="561"/>
+        </w:trPr>
+        <w:tc>
+          <w:tcPr>
+            <w:tcW w:w="674" w:type="dxa"/>
+          </w:tcPr>
+          <w:p>
+            <w:pPr>
+              <w:pStyle w:val="TableParagraph"/>
+              <w:ind w:left="0"/>
+              <w:rPr>
+                <w:sz w:val="20"/>
+              </w:rPr>
+            </w:pPr>
+          </w:p>
+        </w:tc>
+        <w:tc>
+          <w:tcPr>
+            <w:tcW w:w="3684" w:type="dxa"/>
+          </w:tcPr>
+          <w:p>
+            <w:pPr>
+              <w:pStyle w:val="TableParagraph"/>
+              <w:ind w:left="0"/>
+              <w:rPr>
+                <w:sz w:val="20"/>
+              </w:rPr>
+            </w:pPr>
+          </w:p>
+        </w:tc>
+        <w:tc>
+          <w:tcPr>
+            <w:tcW w:w="713" w:type="dxa"/>
+          </w:tcPr>
+          <w:p>
+            <w:pPr>
+              <w:pStyle w:val="TableParagraph"/>
               <w:spacing w:before="2"/>
-              <w:ind w:left="1665" w:right="1659"/>
-              <w:jc w:val="center"/>
-              <w:rPr>
-                <w:b/>
-                <w:sz w:val="20"/>
-              </w:rPr>
-            </w:pPr>
-            <w:r>
-              <w:rPr>
-                <w:b/>
-                <w:sz w:val="20"/>
-              </w:rPr>
-              <w:t>NgườI sử dụng</w:t>
-            </w:r>
-          </w:p>
-        </w:tc>
-        <w:tc>
-          <w:tcPr>
-            <w:tcW w:w="4512" w:type="dxa"/>
-            <w:shd w:val="clear" w:color="auto" w:fill="D0CECE"/>
-          </w:tcPr>
-          <w:p>
-            <w:pPr>
-              <w:pStyle w:val="TableParagraph"/>
-              <w:spacing w:before="2"/>
-              <w:ind w:left="1665" w:right="1775"/>
-              <w:jc w:val="center"/>
-              <w:rPr>
-                <w:b/>
-                <w:sz w:val="20"/>
-              </w:rPr>
-            </w:pPr>
-            <w:r>
-              <w:rPr>
-                <w:b/>
-                <w:sz w:val="20"/>
-              </w:rPr>
-              <w:t>Hệ thống</w:t>
-            </w:r>
-          </w:p>
-        </w:tc>
-      </w:tr>
-      <w:tr>
-        <w:trPr>
-          <w:trHeight w:val="278"/>
-        </w:trPr>
-        <w:tc>
-          <w:tcPr>
-            <w:tcW w:w="9560" w:type="dxa"/>
-            <w:gridSpan w:val="3"/>
-            <w:shd w:val="clear" w:color="auto" w:fill="D0CECE"/>
-          </w:tcPr>
-          <w:p>
-            <w:pPr>
-              <w:pStyle w:val="TableParagraph"/>
-              <w:rPr>
-                <w:b/>
-                <w:sz w:val="20"/>
-              </w:rPr>
-            </w:pPr>
-            <w:r>
-              <w:rPr>
-                <w:b/>
-                <w:sz w:val="20"/>
-              </w:rPr>
-              <w:t xml:space="preserve">Thực hiện chính: </w:t>
-            </w:r>
-          </w:p>
-        </w:tc>
-      </w:tr>
-      <w:tr>
-        <w:trPr>
-          <w:trHeight w:val="840"/>
+              <w:ind w:left="113"/>
+              <w:rPr>
+                <w:sz w:val="20"/>
+                <w:lang w:val="en-US"/>
+              </w:rPr>
+            </w:pPr>
+            <w:r>
+              <w:rPr>
+                <w:sz w:val="20"/>
+                <w:lang w:val="en-US"/>
+              </w:rPr>
+              <w:t>2</w:t>
+            </w:r>
+          </w:p>
+        </w:tc>
+        <w:tc>
+          <w:tcPr>
+            <w:tcW w:w="4488" w:type="dxa"/>
+          </w:tcPr>
+          <w:p>
+            <w:pPr>
+              <w:pStyle w:val="TableParagraph"/>
+              <w:spacing w:before="36"/>
+              <w:ind w:left="113"/>
+              <w:rPr>
+                <w:sz w:val="20"/>
+              </w:rPr>
+            </w:pPr>
+            <w:r>
+              <w:rPr>
+                <w:sz w:val="20"/>
+                <w:lang w:val="en-US"/>
+              </w:rPr>
+              <w:t>Select danh sách phòng đang được thuê</w:t>
+            </w:r>
+          </w:p>
+        </w:tc>
+      </w:tr>
+      <w:tr>
+        <w:trPr>
+          <w:trHeight w:val="558"/>
         </w:trPr>
         <w:tc>
           <w:tcPr>
@@ -8733,40 +9111,6 @@
           <w:p>
             <w:pPr>
               <w:pStyle w:val="TableParagraph"/>
-              <w:rPr>
-                <w:sz w:val="20"/>
-              </w:rPr>
-            </w:pPr>
-          </w:p>
-        </w:tc>
-        <w:tc>
-          <w:tcPr>
-            <w:tcW w:w="4374" w:type="dxa"/>
-            <w:tcBorders>
-              <w:right w:val="double" w:sz="1" w:space="0" w:color="000000"/>
-            </w:tcBorders>
-          </w:tcPr>
-          <w:p>
-            <w:pPr>
-              <w:pStyle w:val="TableParagraph"/>
-              <w:spacing w:line="241" w:lineRule="exact"/>
-              <w:rPr>
-                <w:b/>
-                <w:sz w:val="20"/>
-              </w:rPr>
-            </w:pPr>
-          </w:p>
-        </w:tc>
-        <w:tc>
-          <w:tcPr>
-            <w:tcW w:w="4512" w:type="dxa"/>
-            <w:tcBorders>
-              <w:left w:val="double" w:sz="1" w:space="0" w:color="000000"/>
-            </w:tcBorders>
-          </w:tcPr>
-          <w:p>
-            <w:pPr>
-              <w:pStyle w:val="TableParagraph"/>
               <w:ind w:left="0"/>
               <w:rPr>
                 <w:sz w:val="20"/>
@@ -8774,14 +9118,9 @@
             </w:pPr>
           </w:p>
         </w:tc>
-      </w:tr>
-      <w:tr>
-        <w:trPr>
-          <w:trHeight w:val="556"/>
-        </w:trPr>
-        <w:tc>
-          <w:tcPr>
-            <w:tcW w:w="674" w:type="dxa"/>
+        <w:tc>
+          <w:tcPr>
+            <w:tcW w:w="3684" w:type="dxa"/>
           </w:tcPr>
           <w:p>
             <w:pPr>
@@ -8795,247 +9134,46 @@
         </w:tc>
         <w:tc>
           <w:tcPr>
-            <w:tcW w:w="4374" w:type="dxa"/>
-            <w:tcBorders>
-              <w:right w:val="double" w:sz="1" w:space="0" w:color="000000"/>
-            </w:tcBorders>
-          </w:tcPr>
-          <w:p>
-            <w:pPr>
-              <w:pStyle w:val="TableParagraph"/>
-              <w:ind w:left="0"/>
-              <w:rPr>
-                <w:sz w:val="20"/>
-              </w:rPr>
-            </w:pPr>
-          </w:p>
-        </w:tc>
-        <w:tc>
-          <w:tcPr>
-            <w:tcW w:w="4512" w:type="dxa"/>
-            <w:tcBorders>
-              <w:left w:val="double" w:sz="1" w:space="0" w:color="000000"/>
-            </w:tcBorders>
+            <w:tcW w:w="713" w:type="dxa"/>
+          </w:tcPr>
+          <w:p>
+            <w:pPr>
+              <w:pStyle w:val="TableParagraph"/>
+              <w:ind w:left="113"/>
+              <w:rPr>
+                <w:sz w:val="20"/>
+                <w:lang w:val="en-US"/>
+              </w:rPr>
+            </w:pPr>
+            <w:r>
+              <w:rPr>
+                <w:sz w:val="20"/>
+                <w:lang w:val="en-US"/>
+              </w:rPr>
+              <w:t>3</w:t>
+            </w:r>
+          </w:p>
+        </w:tc>
+        <w:tc>
+          <w:tcPr>
+            <w:tcW w:w="4488" w:type="dxa"/>
           </w:tcPr>
           <w:p>
             <w:pPr>
               <w:pStyle w:val="TableParagraph"/>
               <w:spacing w:before="35"/>
-              <w:ind w:left="126"/>
-              <w:rPr>
-                <w:sz w:val="20"/>
-              </w:rPr>
-            </w:pPr>
-          </w:p>
-        </w:tc>
-      </w:tr>
-      <w:tr>
-        <w:trPr>
-          <w:trHeight w:val="558"/>
-        </w:trPr>
-        <w:tc>
-          <w:tcPr>
-            <w:tcW w:w="674" w:type="dxa"/>
-          </w:tcPr>
-          <w:p>
-            <w:pPr>
-              <w:pStyle w:val="TableParagraph"/>
-              <w:rPr>
-                <w:sz w:val="20"/>
-              </w:rPr>
-            </w:pPr>
-          </w:p>
-        </w:tc>
-        <w:tc>
-          <w:tcPr>
-            <w:tcW w:w="4374" w:type="dxa"/>
-            <w:tcBorders>
-              <w:right w:val="double" w:sz="1" w:space="0" w:color="000000"/>
-            </w:tcBorders>
-          </w:tcPr>
-          <w:p>
-            <w:pPr>
-              <w:pStyle w:val="TableParagraph"/>
-              <w:spacing w:before="40"/>
-              <w:rPr>
-                <w:sz w:val="20"/>
-              </w:rPr>
-            </w:pPr>
-          </w:p>
-        </w:tc>
-        <w:tc>
-          <w:tcPr>
-            <w:tcW w:w="4512" w:type="dxa"/>
-            <w:tcBorders>
-              <w:left w:val="double" w:sz="1" w:space="0" w:color="000000"/>
-            </w:tcBorders>
-          </w:tcPr>
-          <w:p>
-            <w:pPr>
-              <w:pStyle w:val="TableParagraph"/>
-              <w:ind w:left="0"/>
-              <w:rPr>
-                <w:sz w:val="20"/>
-              </w:rPr>
-            </w:pPr>
-          </w:p>
-        </w:tc>
-      </w:tr>
-      <w:tr>
-        <w:trPr>
-          <w:trHeight w:val="280"/>
-        </w:trPr>
-        <w:tc>
-          <w:tcPr>
-            <w:tcW w:w="674" w:type="dxa"/>
-          </w:tcPr>
-          <w:p>
-            <w:pPr>
-              <w:pStyle w:val="TableParagraph"/>
-              <w:ind w:left="0"/>
-              <w:rPr>
-                <w:sz w:val="20"/>
-              </w:rPr>
-            </w:pPr>
-          </w:p>
-        </w:tc>
-        <w:tc>
-          <w:tcPr>
-            <w:tcW w:w="4374" w:type="dxa"/>
-            <w:tcBorders>
-              <w:right w:val="double" w:sz="1" w:space="0" w:color="000000"/>
-            </w:tcBorders>
-          </w:tcPr>
-          <w:p>
-            <w:pPr>
-              <w:pStyle w:val="TableParagraph"/>
-              <w:ind w:left="0"/>
-              <w:rPr>
-                <w:sz w:val="20"/>
-              </w:rPr>
-            </w:pPr>
-          </w:p>
-        </w:tc>
-        <w:tc>
-          <w:tcPr>
-            <w:tcW w:w="4512" w:type="dxa"/>
-            <w:tcBorders>
-              <w:left w:val="double" w:sz="1" w:space="0" w:color="000000"/>
-            </w:tcBorders>
-          </w:tcPr>
-          <w:p>
-            <w:pPr>
-              <w:pStyle w:val="TableParagraph"/>
-              <w:ind w:left="126"/>
-              <w:rPr>
-                <w:sz w:val="20"/>
-              </w:rPr>
-            </w:pPr>
-          </w:p>
-        </w:tc>
-      </w:tr>
-      <w:tr>
-        <w:trPr>
-          <w:trHeight w:val="837"/>
-        </w:trPr>
-        <w:tc>
-          <w:tcPr>
-            <w:tcW w:w="674" w:type="dxa"/>
-          </w:tcPr>
-          <w:p>
-            <w:pPr>
-              <w:pStyle w:val="TableParagraph"/>
-              <w:rPr>
-                <w:sz w:val="20"/>
-              </w:rPr>
-            </w:pPr>
-          </w:p>
-        </w:tc>
-        <w:tc>
-          <w:tcPr>
-            <w:tcW w:w="4374" w:type="dxa"/>
-            <w:tcBorders>
-              <w:right w:val="double" w:sz="1" w:space="0" w:color="000000"/>
-            </w:tcBorders>
-          </w:tcPr>
-          <w:p>
-            <w:pPr>
-              <w:pStyle w:val="TableParagraph"/>
-              <w:rPr>
-                <w:sz w:val="20"/>
-              </w:rPr>
-            </w:pPr>
-          </w:p>
-        </w:tc>
-        <w:tc>
-          <w:tcPr>
-            <w:tcW w:w="4512" w:type="dxa"/>
-            <w:tcBorders>
-              <w:left w:val="double" w:sz="1" w:space="0" w:color="000000"/>
-            </w:tcBorders>
-          </w:tcPr>
-          <w:p>
-            <w:pPr>
-              <w:pStyle w:val="TableParagraph"/>
-              <w:ind w:left="0"/>
-              <w:rPr>
-                <w:sz w:val="20"/>
-              </w:rPr>
-            </w:pPr>
-          </w:p>
-        </w:tc>
-      </w:tr>
-      <w:tr>
-        <w:trPr>
-          <w:trHeight w:val="1121"/>
-        </w:trPr>
-        <w:tc>
-          <w:tcPr>
-            <w:tcW w:w="674" w:type="dxa"/>
-          </w:tcPr>
-          <w:p>
-            <w:pPr>
-              <w:pStyle w:val="TableParagraph"/>
-              <w:ind w:left="0"/>
-              <w:rPr>
-                <w:sz w:val="20"/>
-              </w:rPr>
-            </w:pPr>
-          </w:p>
-        </w:tc>
-        <w:tc>
-          <w:tcPr>
-            <w:tcW w:w="4374" w:type="dxa"/>
-            <w:tcBorders>
-              <w:right w:val="double" w:sz="1" w:space="0" w:color="000000"/>
-            </w:tcBorders>
-          </w:tcPr>
-          <w:p>
-            <w:pPr>
-              <w:pStyle w:val="TableParagraph"/>
-              <w:ind w:left="0"/>
-              <w:rPr>
-                <w:sz w:val="20"/>
-              </w:rPr>
-            </w:pPr>
-          </w:p>
-        </w:tc>
-        <w:tc>
-          <w:tcPr>
-            <w:tcW w:w="4512" w:type="dxa"/>
-            <w:tcBorders>
-              <w:left w:val="double" w:sz="1" w:space="0" w:color="000000"/>
-            </w:tcBorders>
-          </w:tcPr>
-          <w:p>
-            <w:pPr>
-              <w:pStyle w:val="TableParagraph"/>
-              <w:spacing w:before="2"/>
-              <w:ind w:left="18"/>
-              <w:rPr>
-                <w:sz w:val="20"/>
-              </w:rPr>
-            </w:pPr>
+              <w:ind w:left="113"/>
+              <w:rPr>
+                <w:sz w:val="20"/>
+              </w:rPr>
+            </w:pPr>
+            <w:r>
+              <w:rPr>
+                <w:sz w:val="20"/>
+                <w:lang w:val="en-US"/>
+              </w:rPr>
+              <w:t>Load thông tin danh sách phòng đang được thuê lên màn hình Phòng đang thuê (SC05) và hiển thị</w:t>
+            </w:r>
           </w:p>
         </w:tc>
       </w:tr>
@@ -9086,6 +9224,13 @@
         </w:rPr>
         <w:lastRenderedPageBreak/>
         <w:t>UC</w:t>
+      </w:r>
+      <w:r>
+        <w:rPr>
+          <w:color w:val="C00000"/>
+          <w:lang w:val="en-US"/>
+        </w:rPr>
+        <w:t>05: Xem chi tiết phòng cần dọn</w:t>
       </w:r>
     </w:p>
     <w:p>
@@ -9169,6 +9314,13 @@
                 <w:sz w:val="20"/>
               </w:rPr>
             </w:pPr>
+            <w:r>
+              <w:rPr>
+                <w:sz w:val="20"/>
+                <w:lang w:val="en-US"/>
+              </w:rPr>
+              <w:t>Xem chi tiết phòng cần dọn</w:t>
+            </w:r>
           </w:p>
         </w:tc>
         <w:tc>
@@ -9205,6 +9357,13 @@
                 <w:sz w:val="20"/>
               </w:rPr>
             </w:pPr>
+            <w:r>
+              <w:rPr>
+                <w:sz w:val="20"/>
+                <w:lang w:val="en-US"/>
+              </w:rPr>
+              <w:t>UC05</w:t>
+            </w:r>
           </w:p>
         </w:tc>
       </w:tr>
@@ -9248,6 +9407,13 @@
                 <w:sz w:val="20"/>
               </w:rPr>
             </w:pPr>
+            <w:r>
+              <w:rPr>
+                <w:sz w:val="20"/>
+                <w:lang w:val="en-US"/>
+              </w:rPr>
+              <w:t>Cho phép người sử dụng xem chi tiết phòng cần dọn (có thể chọn đã dọn)</w:t>
+            </w:r>
           </w:p>
         </w:tc>
       </w:tr>
@@ -9288,6 +9454,13 @@
                 <w:sz w:val="20"/>
               </w:rPr>
             </w:pPr>
+            <w:r>
+              <w:rPr>
+                <w:sz w:val="20"/>
+                <w:lang w:val="en-US"/>
+              </w:rPr>
+              <w:t>Chủ khách sạn</w:t>
+            </w:r>
           </w:p>
         </w:tc>
         <w:tc>
@@ -9344,6 +9517,13 @@
                 <w:sz w:val="20"/>
               </w:rPr>
             </w:pPr>
+            <w:r>
+              <w:rPr>
+                <w:sz w:val="20"/>
+                <w:lang w:val="en-US"/>
+              </w:rPr>
+              <w:t>Người sử dụng bấm nút [Phòng cần dọn] trên màn hình Thuê – Trả phòng</w:t>
+            </w:r>
           </w:p>
         </w:tc>
       </w:tr>
@@ -9385,6 +9565,13 @@
                 <w:sz w:val="20"/>
               </w:rPr>
             </w:pPr>
+            <w:r>
+              <w:rPr>
+                <w:sz w:val="20"/>
+                <w:lang w:val="en-US"/>
+              </w:rPr>
+              <w:t>Người sử dụng đã đăng nhập vào website</w:t>
+            </w:r>
           </w:p>
         </w:tc>
       </w:tr>
@@ -9428,6 +9615,13 @@
                 <w:sz w:val="20"/>
               </w:rPr>
             </w:pPr>
+            <w:r>
+              <w:rPr>
+                <w:sz w:val="20"/>
+                <w:lang w:val="en-US"/>
+              </w:rPr>
+              <w:t>Hiện thị chi tiết danh sách phòng đang cần dọn</w:t>
+            </w:r>
           </w:p>
         </w:tc>
       </w:tr>
@@ -9574,6 +9768,14 @@
               </w:rPr>
               <w:t xml:space="preserve">Thực hiện chính: </w:t>
             </w:r>
+            <w:r>
+              <w:rPr>
+                <w:b/>
+                <w:sz w:val="20"/>
+                <w:lang w:val="en-US"/>
+              </w:rPr>
+              <w:t>Load danh sách phòng đang cần dọn thành công</w:t>
+            </w:r>
           </w:p>
         </w:tc>
       </w:tr>
@@ -9590,8 +9792,16 @@
               <w:pStyle w:val="TableParagraph"/>
               <w:rPr>
                 <w:sz w:val="20"/>
-              </w:rPr>
-            </w:pPr>
+                <w:lang w:val="en-US"/>
+              </w:rPr>
+            </w:pPr>
+            <w:r>
+              <w:rPr>
+                <w:sz w:val="20"/>
+                <w:lang w:val="en-US"/>
+              </w:rPr>
+              <w:t>1</w:t>
+            </w:r>
           </w:p>
         </w:tc>
         <w:tc>
@@ -9609,6 +9819,13 @@
                 <w:sz w:val="20"/>
               </w:rPr>
             </w:pPr>
+            <w:r>
+              <w:rPr>
+                <w:sz w:val="20"/>
+                <w:lang w:val="en-US"/>
+              </w:rPr>
+              <w:t>Từ màn hình thuê – trả phòng (SC04), actor click vào [Phòng cần dọn]</w:t>
+            </w:r>
           </w:p>
         </w:tc>
         <w:tc>
@@ -9683,8 +9900,16 @@
               <w:ind w:left="113"/>
               <w:rPr>
                 <w:sz w:val="20"/>
-              </w:rPr>
-            </w:pPr>
+                <w:lang w:val="en-US"/>
+              </w:rPr>
+            </w:pPr>
+            <w:r>
+              <w:rPr>
+                <w:sz w:val="20"/>
+                <w:lang w:val="en-US"/>
+              </w:rPr>
+              <w:t>2</w:t>
+            </w:r>
           </w:p>
         </w:tc>
         <w:tc>
@@ -9700,6 +9925,13 @@
                 <w:sz w:val="20"/>
               </w:rPr>
             </w:pPr>
+            <w:r>
+              <w:rPr>
+                <w:sz w:val="20"/>
+                <w:lang w:val="en-US"/>
+              </w:rPr>
+              <w:t>Select danh sách phòng đang cần dọn</w:t>
+            </w:r>
           </w:p>
         </w:tc>
       </w:tr>
@@ -9747,8 +9979,16 @@
               <w:ind w:left="0"/>
               <w:rPr>
                 <w:sz w:val="20"/>
-              </w:rPr>
-            </w:pPr>
+                <w:lang w:val="en-US"/>
+              </w:rPr>
+            </w:pPr>
+            <w:r>
+              <w:rPr>
+                <w:sz w:val="20"/>
+                <w:lang w:val="en-US"/>
+              </w:rPr>
+              <w:t xml:space="preserve"> 3</w:t>
+            </w:r>
           </w:p>
         </w:tc>
         <w:tc>
@@ -9763,194 +10003,13 @@
                 <w:sz w:val="20"/>
               </w:rPr>
             </w:pPr>
-          </w:p>
-        </w:tc>
-      </w:tr>
-      <w:tr>
-        <w:trPr>
-          <w:trHeight w:val="273"/>
-        </w:trPr>
-        <w:tc>
-          <w:tcPr>
-            <w:tcW w:w="674" w:type="dxa"/>
-          </w:tcPr>
-          <w:p>
-            <w:pPr>
-              <w:pStyle w:val="TableParagraph"/>
-              <w:ind w:left="0"/>
-              <w:rPr>
-                <w:sz w:val="20"/>
-              </w:rPr>
-            </w:pPr>
-          </w:p>
-        </w:tc>
-        <w:tc>
-          <w:tcPr>
-            <w:tcW w:w="3684" w:type="dxa"/>
-          </w:tcPr>
-          <w:p>
-            <w:pPr>
-              <w:pStyle w:val="TableParagraph"/>
-              <w:ind w:left="0"/>
-              <w:rPr>
-                <w:sz w:val="20"/>
-              </w:rPr>
-            </w:pPr>
-          </w:p>
-        </w:tc>
-        <w:tc>
-          <w:tcPr>
-            <w:tcW w:w="713" w:type="dxa"/>
-          </w:tcPr>
-          <w:p>
-            <w:pPr>
-              <w:pStyle w:val="TableParagraph"/>
-              <w:spacing w:line="241" w:lineRule="exact"/>
-              <w:ind w:left="113"/>
-              <w:rPr>
-                <w:sz w:val="20"/>
-              </w:rPr>
-            </w:pPr>
-          </w:p>
-        </w:tc>
-        <w:tc>
-          <w:tcPr>
-            <w:tcW w:w="4488" w:type="dxa"/>
-          </w:tcPr>
-          <w:p>
-            <w:pPr>
-              <w:pStyle w:val="TableParagraph"/>
-              <w:spacing w:line="241" w:lineRule="exact"/>
-              <w:ind w:left="113"/>
-              <w:rPr>
-                <w:sz w:val="20"/>
-              </w:rPr>
-            </w:pPr>
-          </w:p>
-        </w:tc>
-      </w:tr>
-      <w:tr>
-        <w:trPr>
-          <w:trHeight w:val="487"/>
-        </w:trPr>
-        <w:tc>
-          <w:tcPr>
-            <w:tcW w:w="674" w:type="dxa"/>
-          </w:tcPr>
-          <w:p>
-            <w:pPr>
-              <w:pStyle w:val="TableParagraph"/>
-              <w:ind w:left="4"/>
-              <w:rPr>
-                <w:sz w:val="20"/>
-              </w:rPr>
-            </w:pPr>
-          </w:p>
-        </w:tc>
-        <w:tc>
-          <w:tcPr>
-            <w:tcW w:w="3684" w:type="dxa"/>
-          </w:tcPr>
-          <w:p>
-            <w:pPr>
-              <w:pStyle w:val="TableParagraph"/>
-              <w:spacing w:before="6" w:line="244" w:lineRule="exact"/>
-              <w:ind w:left="4" w:right="252"/>
-              <w:rPr>
-                <w:sz w:val="20"/>
-              </w:rPr>
-            </w:pPr>
-          </w:p>
-        </w:tc>
-        <w:tc>
-          <w:tcPr>
-            <w:tcW w:w="713" w:type="dxa"/>
-          </w:tcPr>
-          <w:p>
-            <w:pPr>
-              <w:pStyle w:val="TableParagraph"/>
-              <w:ind w:left="0"/>
-              <w:rPr>
-                <w:sz w:val="20"/>
-              </w:rPr>
-            </w:pPr>
-          </w:p>
-        </w:tc>
-        <w:tc>
-          <w:tcPr>
-            <w:tcW w:w="4488" w:type="dxa"/>
-          </w:tcPr>
-          <w:p>
-            <w:pPr>
-              <w:pStyle w:val="TableParagraph"/>
-              <w:ind w:left="0"/>
-              <w:rPr>
-                <w:sz w:val="20"/>
-              </w:rPr>
-            </w:pPr>
-          </w:p>
-        </w:tc>
-      </w:tr>
-      <w:tr>
-        <w:trPr>
-          <w:trHeight w:val="969"/>
-        </w:trPr>
-        <w:tc>
-          <w:tcPr>
-            <w:tcW w:w="674" w:type="dxa"/>
-          </w:tcPr>
-          <w:p>
-            <w:pPr>
-              <w:pStyle w:val="TableParagraph"/>
-              <w:ind w:left="0"/>
-              <w:rPr>
-                <w:sz w:val="20"/>
-              </w:rPr>
-            </w:pPr>
-          </w:p>
-        </w:tc>
-        <w:tc>
-          <w:tcPr>
-            <w:tcW w:w="3684" w:type="dxa"/>
-          </w:tcPr>
-          <w:p>
-            <w:pPr>
-              <w:pStyle w:val="TableParagraph"/>
-              <w:ind w:left="0"/>
-              <w:rPr>
-                <w:sz w:val="20"/>
-              </w:rPr>
-            </w:pPr>
-          </w:p>
-        </w:tc>
-        <w:tc>
-          <w:tcPr>
-            <w:tcW w:w="713" w:type="dxa"/>
-          </w:tcPr>
-          <w:p>
-            <w:pPr>
-              <w:pStyle w:val="TableParagraph"/>
-              <w:spacing w:line="239" w:lineRule="exact"/>
-              <w:ind w:left="113"/>
-              <w:rPr>
-                <w:sz w:val="20"/>
-              </w:rPr>
-            </w:pPr>
-          </w:p>
-        </w:tc>
-        <w:tc>
-          <w:tcPr>
-            <w:tcW w:w="4488" w:type="dxa"/>
-          </w:tcPr>
-          <w:p>
-            <w:pPr>
-              <w:pStyle w:val="TableParagraph"/>
-              <w:spacing w:line="222" w:lineRule="exact"/>
-              <w:ind w:left="113"/>
-              <w:rPr>
-                <w:sz w:val="20"/>
-              </w:rPr>
-            </w:pPr>
+            <w:r>
+              <w:rPr>
+                <w:sz w:val="20"/>
+                <w:lang w:val="en-US"/>
+              </w:rPr>
+              <w:t>Load thông tin danh sách phòng đang cần dọn lên màn hình Phòng cần dọn (SC06) và hiển thị</w:t>
+            </w:r>
           </w:p>
         </w:tc>
       </w:tr>
@@ -9998,6 +10057,13 @@
           <w:color w:val="C00000"/>
         </w:rPr>
         <w:t>UC</w:t>
+      </w:r>
+      <w:r>
+        <w:rPr>
+          <w:color w:val="C00000"/>
+          <w:lang w:val="en-US"/>
+        </w:rPr>
+        <w:t>06: Xem chi tiết lịch sử thuê trả phòng</w:t>
       </w:r>
     </w:p>
     <w:p>
@@ -10083,6 +10149,13 @@
                 <w:sz w:val="20"/>
               </w:rPr>
             </w:pPr>
+            <w:r>
+              <w:rPr>
+                <w:sz w:val="20"/>
+                <w:lang w:val="en-US"/>
+              </w:rPr>
+              <w:t>Xem lịch sử thuê trả phòng</w:t>
+            </w:r>
           </w:p>
         </w:tc>
         <w:tc>
@@ -10120,6 +10193,13 @@
                 <w:sz w:val="20"/>
               </w:rPr>
             </w:pPr>
+            <w:r>
+              <w:rPr>
+                <w:sz w:val="20"/>
+                <w:lang w:val="en-US"/>
+              </w:rPr>
+              <w:t>UC06</w:t>
+            </w:r>
           </w:p>
         </w:tc>
       </w:tr>
@@ -10163,6 +10243,13 @@
                 <w:sz w:val="20"/>
               </w:rPr>
             </w:pPr>
+            <w:r>
+              <w:rPr>
+                <w:sz w:val="20"/>
+                <w:lang w:val="en-US"/>
+              </w:rPr>
+              <w:t>Cho phép người sử dụng xem chi tiết lịch sử trả phòng (có thể in hóa đơn hoặc chỉnh sửa)</w:t>
+            </w:r>
           </w:p>
         </w:tc>
       </w:tr>
@@ -10203,6 +10290,13 @@
                 <w:sz w:val="20"/>
               </w:rPr>
             </w:pPr>
+            <w:r>
+              <w:rPr>
+                <w:sz w:val="20"/>
+                <w:lang w:val="en-US"/>
+              </w:rPr>
+              <w:t>Chủ khách sạn</w:t>
+            </w:r>
           </w:p>
         </w:tc>
         <w:tc>
@@ -10239,6 +10333,13 @@
                 <w:sz w:val="20"/>
               </w:rPr>
             </w:pPr>
+            <w:r>
+              <w:rPr>
+                <w:sz w:val="20"/>
+                <w:lang w:val="en-US"/>
+              </w:rPr>
+              <w:t>Người sử dụng bấm nút [Lịch sử] trên màn hình Thuê – Trả phòng</w:t>
+            </w:r>
           </w:p>
         </w:tc>
       </w:tr>
@@ -10280,6 +10381,13 @@
                 <w:sz w:val="20"/>
               </w:rPr>
             </w:pPr>
+            <w:r>
+              <w:rPr>
+                <w:sz w:val="20"/>
+                <w:lang w:val="en-US"/>
+              </w:rPr>
+              <w:t>Người sử dụng đã đăng nhập vào website</w:t>
+            </w:r>
           </w:p>
         </w:tc>
       </w:tr>
@@ -10321,6 +10429,13 @@
                 <w:sz w:val="20"/>
               </w:rPr>
             </w:pPr>
+            <w:r>
+              <w:rPr>
+                <w:sz w:val="20"/>
+                <w:lang w:val="en-US"/>
+              </w:rPr>
+              <w:t>Hiện thị chi tiết lịch sử trả phòng</w:t>
+            </w:r>
           </w:p>
         </w:tc>
       </w:tr>
@@ -10463,6 +10578,14 @@
               </w:rPr>
               <w:t xml:space="preserve">Thực hiện chính: </w:t>
             </w:r>
+            <w:r>
+              <w:rPr>
+                <w:b/>
+                <w:sz w:val="20"/>
+                <w:lang w:val="en-US"/>
+              </w:rPr>
+              <w:t>Load lịch sử trả phòng thành công</w:t>
+            </w:r>
           </w:p>
         </w:tc>
       </w:tr>
@@ -10480,8 +10603,16 @@
               <w:spacing w:before="2"/>
               <w:rPr>
                 <w:sz w:val="20"/>
-              </w:rPr>
-            </w:pPr>
+                <w:lang w:val="en-US"/>
+              </w:rPr>
+            </w:pPr>
+            <w:r>
+              <w:rPr>
+                <w:sz w:val="20"/>
+                <w:lang w:val="en-US"/>
+              </w:rPr>
+              <w:t>1</w:t>
+            </w:r>
           </w:p>
         </w:tc>
         <w:tc>
@@ -10497,6 +10628,13 @@
                 <w:sz w:val="20"/>
               </w:rPr>
             </w:pPr>
+            <w:r>
+              <w:rPr>
+                <w:sz w:val="20"/>
+                <w:lang w:val="en-US"/>
+              </w:rPr>
+              <w:t>Từ màn hình thuê – trả phòng (SC04), actor click vào [Lịch sử]</w:t>
+            </w:r>
           </w:p>
         </w:tc>
         <w:tc>
@@ -10570,8 +10708,16 @@
               <w:ind w:left="113"/>
               <w:rPr>
                 <w:sz w:val="20"/>
-              </w:rPr>
-            </w:pPr>
+                <w:lang w:val="en-US"/>
+              </w:rPr>
+            </w:pPr>
+            <w:r>
+              <w:rPr>
+                <w:sz w:val="20"/>
+                <w:lang w:val="en-US"/>
+              </w:rPr>
+              <w:t>2</w:t>
+            </w:r>
           </w:p>
         </w:tc>
         <w:tc>
@@ -10587,6 +10733,91 @@
                 <w:sz w:val="20"/>
               </w:rPr>
             </w:pPr>
+            <w:r>
+              <w:rPr>
+                <w:sz w:val="20"/>
+                <w:lang w:val="en-US"/>
+              </w:rPr>
+              <w:t>Select danh sách phòng đã trả</w:t>
+            </w:r>
+          </w:p>
+        </w:tc>
+      </w:tr>
+      <w:tr>
+        <w:trPr>
+          <w:trHeight w:val="1117"/>
+        </w:trPr>
+        <w:tc>
+          <w:tcPr>
+            <w:tcW w:w="674" w:type="dxa"/>
+          </w:tcPr>
+          <w:p>
+            <w:pPr>
+              <w:pStyle w:val="TableParagraph"/>
+              <w:ind w:left="0"/>
+              <w:rPr>
+                <w:sz w:val="20"/>
+              </w:rPr>
+            </w:pPr>
+          </w:p>
+        </w:tc>
+        <w:tc>
+          <w:tcPr>
+            <w:tcW w:w="3684" w:type="dxa"/>
+          </w:tcPr>
+          <w:p>
+            <w:pPr>
+              <w:pStyle w:val="TableParagraph"/>
+              <w:ind w:left="0"/>
+              <w:rPr>
+                <w:sz w:val="20"/>
+              </w:rPr>
+            </w:pPr>
+          </w:p>
+        </w:tc>
+        <w:tc>
+          <w:tcPr>
+            <w:tcW w:w="713" w:type="dxa"/>
+          </w:tcPr>
+          <w:p>
+            <w:pPr>
+              <w:pStyle w:val="TableParagraph"/>
+              <w:ind w:left="113"/>
+              <w:rPr>
+                <w:sz w:val="20"/>
+                <w:lang w:val="en-US"/>
+              </w:rPr>
+            </w:pPr>
+            <w:r>
+              <w:rPr>
+                <w:sz w:val="20"/>
+                <w:lang w:val="en-US"/>
+              </w:rPr>
+              <w:t>3</w:t>
+            </w:r>
+          </w:p>
+        </w:tc>
+        <w:tc>
+          <w:tcPr>
+            <w:tcW w:w="4488" w:type="dxa"/>
+          </w:tcPr>
+          <w:p>
+            <w:pPr>
+              <w:pStyle w:val="TableParagraph"/>
+              <w:spacing w:before="4"/>
+              <w:ind w:left="113"/>
+              <w:rPr>
+                <w:sz w:val="20"/>
+                <w:lang w:val="en-US"/>
+              </w:rPr>
+            </w:pPr>
+            <w:r>
+              <w:rPr>
+                <w:sz w:val="20"/>
+                <w:lang w:val="en-US"/>
+              </w:rPr>
+              <w:t>Load thông tin lịch sử trả phòng lên màn hình Lịch sử trả phòng (SC07) và hiển thị</w:t>
+            </w:r>
           </w:p>
         </w:tc>
       </w:tr>
@@ -10628,6 +10859,8 @@
         </w:rPr>
         <w:t>UC</w:t>
       </w:r>
+      <w:bookmarkStart w:id="0" w:name="_GoBack"/>
+      <w:bookmarkEnd w:id="0"/>
     </w:p>
     <w:p>
       <w:pPr>
@@ -11426,6 +11659,7 @@
         <w:ind w:left="160"/>
       </w:pPr>
       <w:r>
+        <w:lastRenderedPageBreak/>
         <w:t>N/A</w:t>
       </w:r>
     </w:p>
@@ -39772,203 +40006,7 @@
       <w:pPr>
         <w:rPr>
           <w:sz w:val="20"/>
-        </w:rPr>
-      </w:pPr>
-    </w:p>
-    <w:p>
-      <w:pPr>
-        <w:rPr>
-          <w:sz w:val="20"/>
-        </w:rPr>
-      </w:pPr>
-    </w:p>
-    <w:p>
-      <w:pPr>
-        <w:rPr>
-          <w:sz w:val="20"/>
-        </w:rPr>
-      </w:pPr>
-    </w:p>
-    <w:p>
-      <w:pPr>
-        <w:rPr>
-          <w:sz w:val="20"/>
-        </w:rPr>
-      </w:pPr>
-    </w:p>
-    <w:p>
-      <w:pPr>
-        <w:rPr>
-          <w:sz w:val="20"/>
-        </w:rPr>
-      </w:pPr>
-    </w:p>
-    <w:p>
-      <w:pPr>
-        <w:rPr>
-          <w:sz w:val="20"/>
-        </w:rPr>
-      </w:pPr>
-    </w:p>
-    <w:p>
-      <w:pPr>
-        <w:rPr>
-          <w:sz w:val="20"/>
           <w:lang w:val="en-US"/>
-        </w:rPr>
-      </w:pPr>
-      <w:r>
-        <w:rPr>
-          <w:sz w:val="20"/>
-          <w:lang w:val="en-US"/>
-        </w:rPr>
-        <w:t>Lịch sử trả phòng</w:t>
-      </w:r>
-      <w:bookmarkStart w:id="0" w:name="_GoBack"/>
-      <w:bookmarkEnd w:id="0"/>
-    </w:p>
-    <w:p>
-      <w:pPr>
-        <w:rPr>
-          <w:sz w:val="20"/>
-        </w:rPr>
-      </w:pPr>
-    </w:p>
-    <w:p>
-      <w:pPr>
-        <w:rPr>
-          <w:sz w:val="20"/>
-        </w:rPr>
-      </w:pPr>
-    </w:p>
-    <w:p>
-      <w:pPr>
-        <w:rPr>
-          <w:sz w:val="20"/>
-        </w:rPr>
-      </w:pPr>
-      <w:r>
-        <w:rPr>
-          <w:noProof/>
-        </w:rPr>
-        <w:drawing>
-          <wp:anchor distT="0" distB="0" distL="114300" distR="114300" simplePos="0" relativeHeight="251659264" behindDoc="0" locked="0" layoutInCell="1" allowOverlap="1" wp14:anchorId="727931DE" wp14:editId="2819B7CF">
-            <wp:simplePos x="0" y="0"/>
-            <wp:positionH relativeFrom="column">
-              <wp:posOffset>-3175</wp:posOffset>
-            </wp:positionH>
-            <wp:positionV relativeFrom="page">
-              <wp:posOffset>6362700</wp:posOffset>
-            </wp:positionV>
-            <wp:extent cx="6438900" cy="2755892"/>
-            <wp:effectExtent l="0" t="0" r="0" b="0"/>
-            <wp:wrapNone/>
-            <wp:docPr id="3" name="Picture 3"/>
-            <wp:cNvGraphicFramePr>
-              <a:graphicFrameLocks xmlns:a="http://schemas.openxmlformats.org/drawingml/2006/main" noChangeAspect="1"/>
-            </wp:cNvGraphicFramePr>
-            <a:graphic xmlns:a="http://schemas.openxmlformats.org/drawingml/2006/main">
-              <a:graphicData uri="http://schemas.openxmlformats.org/drawingml/2006/picture">
-                <pic:pic xmlns:pic="http://schemas.openxmlformats.org/drawingml/2006/picture">
-                  <pic:nvPicPr>
-                    <pic:cNvPr id="1" name=""/>
-                    <pic:cNvPicPr/>
-                  </pic:nvPicPr>
-                  <pic:blipFill>
-                    <a:blip r:embed="rId13">
-                      <a:extLst>
-                        <a:ext uri="{28A0092B-C50C-407E-A947-70E740481C1C}">
-                          <a14:useLocalDpi xmlns:a14="http://schemas.microsoft.com/office/drawing/2010/main" val="0"/>
-                        </a:ext>
-                      </a:extLst>
-                    </a:blip>
-                    <a:stretch>
-                      <a:fillRect/>
-                    </a:stretch>
-                  </pic:blipFill>
-                  <pic:spPr>
-                    <a:xfrm>
-                      <a:off x="0" y="0"/>
-                      <a:ext cx="6442756" cy="2757542"/>
-                    </a:xfrm>
-                    <a:prstGeom prst="rect">
-                      <a:avLst/>
-                    </a:prstGeom>
-                  </pic:spPr>
-                </pic:pic>
-              </a:graphicData>
-            </a:graphic>
-            <wp14:sizeRelH relativeFrom="margin">
-              <wp14:pctWidth>0</wp14:pctWidth>
-            </wp14:sizeRelH>
-            <wp14:sizeRelV relativeFrom="margin">
-              <wp14:pctHeight>0</wp14:pctHeight>
-            </wp14:sizeRelV>
-          </wp:anchor>
-        </w:drawing>
-      </w:r>
-    </w:p>
-    <w:p>
-      <w:pPr>
-        <w:rPr>
-          <w:sz w:val="20"/>
-        </w:rPr>
-      </w:pPr>
-    </w:p>
-    <w:p>
-      <w:pPr>
-        <w:rPr>
-          <w:sz w:val="20"/>
-        </w:rPr>
-      </w:pPr>
-    </w:p>
-    <w:p>
-      <w:pPr>
-        <w:rPr>
-          <w:sz w:val="20"/>
-        </w:rPr>
-      </w:pPr>
-    </w:p>
-    <w:p>
-      <w:pPr>
-        <w:rPr>
-          <w:sz w:val="20"/>
-        </w:rPr>
-      </w:pPr>
-    </w:p>
-    <w:p>
-      <w:pPr>
-        <w:rPr>
-          <w:sz w:val="20"/>
-          <w:lang w:val="en-US"/>
-        </w:rPr>
-      </w:pPr>
-    </w:p>
-    <w:p>
-      <w:pPr>
-        <w:rPr>
-          <w:sz w:val="20"/>
-        </w:rPr>
-      </w:pPr>
-    </w:p>
-    <w:p>
-      <w:pPr>
-        <w:rPr>
-          <w:sz w:val="20"/>
-        </w:rPr>
-      </w:pPr>
-    </w:p>
-    <w:p>
-      <w:pPr>
-        <w:rPr>
-          <w:sz w:val="20"/>
-        </w:rPr>
-      </w:pPr>
-    </w:p>
-    <w:p>
-      <w:pPr>
-        <w:rPr>
-          <w:sz w:val="20"/>
         </w:rPr>
       </w:pPr>
     </w:p>
@@ -40029,7 +40067,7 @@
                     <pic:cNvPicPr/>
                   </pic:nvPicPr>
                   <pic:blipFill>
-                    <a:blip r:embed="rId14">
+                    <a:blip r:embed="rId13">
                       <a:extLst>
                         <a:ext uri="{28A0092B-C50C-407E-A947-70E740481C1C}">
                           <a14:useLocalDpi xmlns:a14="http://schemas.microsoft.com/office/drawing/2010/main" val="0"/>
@@ -40092,7 +40130,7 @@
                     <pic:cNvPicPr/>
                   </pic:nvPicPr>
                   <pic:blipFill>
-                    <a:blip r:embed="rId15">
+                    <a:blip r:embed="rId14">
                       <a:extLst>
                         <a:ext uri="{28A0092B-C50C-407E-A947-70E740481C1C}">
                           <a14:useLocalDpi xmlns:a14="http://schemas.microsoft.com/office/drawing/2010/main" val="0"/>
@@ -40155,7 +40193,7 @@
                     <pic:cNvPicPr/>
                   </pic:nvPicPr>
                   <pic:blipFill>
-                    <a:blip r:embed="rId16">
+                    <a:blip r:embed="rId15">
                       <a:extLst>
                         <a:ext uri="{28A0092B-C50C-407E-A947-70E740481C1C}">
                           <a14:useLocalDpi xmlns:a14="http://schemas.microsoft.com/office/drawing/2010/main" val="0"/>
@@ -40409,6 +40447,188 @@
         <w:rPr>
           <w:sz w:val="28"/>
           <w:lang w:val="en-US"/>
+        </w:rPr>
+      </w:pPr>
+    </w:p>
+    <w:p>
+      <w:pPr>
+        <w:tabs>
+          <w:tab w:val="left" w:pos="722"/>
+        </w:tabs>
+        <w:spacing w:before="168"/>
+        <w:rPr>
+          <w:sz w:val="28"/>
+          <w:lang w:val="en-US"/>
+        </w:rPr>
+      </w:pPr>
+    </w:p>
+    <w:p>
+      <w:pPr>
+        <w:rPr>
+          <w:sz w:val="20"/>
+        </w:rPr>
+      </w:pPr>
+    </w:p>
+    <w:p>
+      <w:pPr>
+        <w:rPr>
+          <w:sz w:val="20"/>
+        </w:rPr>
+      </w:pPr>
+    </w:p>
+    <w:p>
+      <w:pPr>
+        <w:rPr>
+          <w:sz w:val="20"/>
+        </w:rPr>
+      </w:pPr>
+    </w:p>
+    <w:p>
+      <w:pPr>
+        <w:rPr>
+          <w:sz w:val="20"/>
+          <w:lang w:val="en-US"/>
+        </w:rPr>
+      </w:pPr>
+      <w:r>
+        <w:rPr>
+          <w:sz w:val="20"/>
+          <w:lang w:val="en-US"/>
+        </w:rPr>
+        <w:br w:type="page"/>
+      </w:r>
+    </w:p>
+    <w:p>
+      <w:pPr>
+        <w:rPr>
+          <w:sz w:val="20"/>
+          <w:lang w:val="en-US"/>
+        </w:rPr>
+      </w:pPr>
+      <w:r>
+        <w:rPr>
+          <w:sz w:val="20"/>
+          <w:lang w:val="en-US"/>
+        </w:rPr>
+        <w:lastRenderedPageBreak/>
+        <w:t>Lịch sử trả phòng</w:t>
+      </w:r>
+    </w:p>
+    <w:p>
+      <w:pPr>
+        <w:rPr>
+          <w:sz w:val="20"/>
+        </w:rPr>
+      </w:pPr>
+      <w:r>
+        <w:rPr>
+          <w:noProof/>
+          <w:lang w:val="en-US"/>
+        </w:rPr>
+        <w:drawing>
+          <wp:anchor distT="0" distB="0" distL="114300" distR="114300" simplePos="0" relativeHeight="251660288" behindDoc="0" locked="0" layoutInCell="1" allowOverlap="1" wp14:anchorId="118EFE52" wp14:editId="33B72B30">
+            <wp:simplePos x="0" y="0"/>
+            <wp:positionH relativeFrom="column">
+              <wp:posOffset>-71755</wp:posOffset>
+            </wp:positionH>
+            <wp:positionV relativeFrom="page">
+              <wp:posOffset>1219200</wp:posOffset>
+            </wp:positionV>
+            <wp:extent cx="6438900" cy="2755892"/>
+            <wp:effectExtent l="0" t="0" r="0" b="0"/>
+            <wp:wrapNone/>
+            <wp:docPr id="4" name="Picture 4"/>
+            <wp:cNvGraphicFramePr>
+              <a:graphicFrameLocks xmlns:a="http://schemas.openxmlformats.org/drawingml/2006/main" noChangeAspect="1"/>
+            </wp:cNvGraphicFramePr>
+            <a:graphic xmlns:a="http://schemas.openxmlformats.org/drawingml/2006/main">
+              <a:graphicData uri="http://schemas.openxmlformats.org/drawingml/2006/picture">
+                <pic:pic xmlns:pic="http://schemas.openxmlformats.org/drawingml/2006/picture">
+                  <pic:nvPicPr>
+                    <pic:cNvPr id="1" name=""/>
+                    <pic:cNvPicPr/>
+                  </pic:nvPicPr>
+                  <pic:blipFill>
+                    <a:blip r:embed="rId16">
+                      <a:extLst>
+                        <a:ext uri="{28A0092B-C50C-407E-A947-70E740481C1C}">
+                          <a14:useLocalDpi xmlns:a14="http://schemas.microsoft.com/office/drawing/2010/main" val="0"/>
+                        </a:ext>
+                      </a:extLst>
+                    </a:blip>
+                    <a:stretch>
+                      <a:fillRect/>
+                    </a:stretch>
+                  </pic:blipFill>
+                  <pic:spPr>
+                    <a:xfrm>
+                      <a:off x="0" y="0"/>
+                      <a:ext cx="6438900" cy="2755892"/>
+                    </a:xfrm>
+                    <a:prstGeom prst="rect">
+                      <a:avLst/>
+                    </a:prstGeom>
+                  </pic:spPr>
+                </pic:pic>
+              </a:graphicData>
+            </a:graphic>
+            <wp14:sizeRelH relativeFrom="margin">
+              <wp14:pctWidth>0</wp14:pctWidth>
+            </wp14:sizeRelH>
+            <wp14:sizeRelV relativeFrom="margin">
+              <wp14:pctHeight>0</wp14:pctHeight>
+            </wp14:sizeRelV>
+          </wp:anchor>
+        </w:drawing>
+      </w:r>
+    </w:p>
+    <w:p>
+      <w:pPr>
+        <w:rPr>
+          <w:sz w:val="20"/>
+        </w:rPr>
+      </w:pPr>
+    </w:p>
+    <w:p>
+      <w:pPr>
+        <w:rPr>
+          <w:sz w:val="20"/>
+        </w:rPr>
+      </w:pPr>
+    </w:p>
+    <w:p>
+      <w:pPr>
+        <w:rPr>
+          <w:sz w:val="20"/>
+          <w:lang w:val="en-US"/>
+        </w:rPr>
+      </w:pPr>
+    </w:p>
+    <w:p>
+      <w:pPr>
+        <w:rPr>
+          <w:sz w:val="20"/>
+        </w:rPr>
+      </w:pPr>
+    </w:p>
+    <w:p>
+      <w:pPr>
+        <w:rPr>
+          <w:sz w:val="20"/>
+        </w:rPr>
+      </w:pPr>
+    </w:p>
+    <w:p>
+      <w:pPr>
+        <w:rPr>
+          <w:sz w:val="20"/>
+        </w:rPr>
+      </w:pPr>
+    </w:p>
+    <w:p>
+      <w:pPr>
+        <w:rPr>
+          <w:sz w:val="20"/>
         </w:rPr>
       </w:pPr>
     </w:p>
@@ -43318,7 +43538,7 @@
 </file>
 
 <file path=word/endnotes.xml><?xml version="1.0" encoding="utf-8"?>
-<w:endnotes xmlns:wpc="http://schemas.microsoft.com/office/word/2010/wordprocessingCanvas" xmlns:cx="http://schemas.microsoft.com/office/drawing/2014/chartex" xmlns:cx1="http://schemas.microsoft.com/office/drawing/2015/9/8/chartex" xmlns:cx2="http://schemas.microsoft.com/office/drawing/2015/10/21/chartex" xmlns:cx3="http://schemas.microsoft.com/office/drawing/2016/5/9/chartex" xmlns:cx4="http://schemas.microsoft.com/office/drawing/2016/5/10/chartex" xmlns:cx5="http://schemas.microsoft.com/office/drawing/2016/5/11/chartex" xmlns:cx6="http://schemas.microsoft.com/office/drawing/2016/5/12/chartex" xmlns:cx7="http://schemas.microsoft.com/office/drawing/2016/5/13/chartex" xmlns:cx8="http://schemas.microsoft.com/office/drawing/2016/5/14/chartex" xmlns:mc="http://schemas.openxmlformats.org/markup-compatibility/2006" xmlns:aink="http://schemas.microsoft.com/office/drawing/2016/ink" xmlns:am3d="http://schemas.microsoft.com/office/drawing/2017/model3d" xmlns:o="urn:schemas-microsoft-com:office:office" xmlns:r="http://schemas.openxmlformats.org/officeDocument/2006/relationships" xmlns:m="http://schemas.openxmlformats.org/officeDocument/2006/math" xmlns:v="urn:schemas-microsoft-com:vml" xmlns:wp14="http://schemas.microsoft.com/office/word/2010/wordprocessingDrawing" xmlns:wp="http://schemas.openxmlformats.org/drawingml/2006/wordprocessingDrawing" xmlns:w10="urn:schemas-microsoft-com:office:word" xmlns:w="http://schemas.openxmlformats.org/wordprocessingml/2006/main" xmlns:w14="http://schemas.microsoft.com/office/word/2010/wordml" xmlns:w15="http://schemas.microsoft.com/office/word/2012/wordml" xmlns:w16cid="http://schemas.microsoft.com/office/word/2016/wordml/cid" xmlns:w16se="http://schemas.microsoft.com/office/word/2015/wordml/symex" xmlns:wpg="http://schemas.microsoft.com/office/word/2010/wordprocessingGroup" xmlns:wpi="http://schemas.microsoft.com/office/word/2010/wordprocessingInk" xmlns:wne="http://schemas.microsoft.com/office/word/2006/wordml" xmlns:wps="http://schemas.microsoft.com/office/word/2010/wordprocessingShape" mc:Ignorable="w14 w15 w16se w16cid wp14">
+<w:endnotes xmlns:wpc="http://schemas.microsoft.com/office/word/2010/wordprocessingCanvas" xmlns:cx="http://schemas.microsoft.com/office/drawing/2014/chartex" xmlns:mc="http://schemas.openxmlformats.org/markup-compatibility/2006" xmlns:o="urn:schemas-microsoft-com:office:office" xmlns:r="http://schemas.openxmlformats.org/officeDocument/2006/relationships" xmlns:m="http://schemas.openxmlformats.org/officeDocument/2006/math" xmlns:v="urn:schemas-microsoft-com:vml" xmlns:wp14="http://schemas.microsoft.com/office/word/2010/wordprocessingDrawing" xmlns:wp="http://schemas.openxmlformats.org/drawingml/2006/wordprocessingDrawing" xmlns:w10="urn:schemas-microsoft-com:office:word" xmlns:w="http://schemas.openxmlformats.org/wordprocessingml/2006/main" xmlns:w14="http://schemas.microsoft.com/office/word/2010/wordml" xmlns:w15="http://schemas.microsoft.com/office/word/2012/wordml" xmlns:w16se="http://schemas.microsoft.com/office/word/2015/wordml/symex" xmlns:wpg="http://schemas.microsoft.com/office/word/2010/wordprocessingGroup" xmlns:wpi="http://schemas.microsoft.com/office/word/2010/wordprocessingInk" xmlns:wne="http://schemas.microsoft.com/office/word/2006/wordml" xmlns:wps="http://schemas.microsoft.com/office/word/2010/wordprocessingShape" mc:Ignorable="w14 w15 w16se wp14">
   <w:endnote w:type="separator" w:id="-1">
     <w:p>
       <w:r>
@@ -43337,7 +43557,7 @@
 </file>
 
 <file path=word/footer1.xml><?xml version="1.0" encoding="utf-8"?>
-<w:ftr xmlns:wpc="http://schemas.microsoft.com/office/word/2010/wordprocessingCanvas" xmlns:cx="http://schemas.microsoft.com/office/drawing/2014/chartex" xmlns:cx1="http://schemas.microsoft.com/office/drawing/2015/9/8/chartex" xmlns:cx2="http://schemas.microsoft.com/office/drawing/2015/10/21/chartex" xmlns:cx3="http://schemas.microsoft.com/office/drawing/2016/5/9/chartex" xmlns:cx4="http://schemas.microsoft.com/office/drawing/2016/5/10/chartex" xmlns:cx5="http://schemas.microsoft.com/office/drawing/2016/5/11/chartex" xmlns:cx6="http://schemas.microsoft.com/office/drawing/2016/5/12/chartex" xmlns:cx7="http://schemas.microsoft.com/office/drawing/2016/5/13/chartex" xmlns:cx8="http://schemas.microsoft.com/office/drawing/2016/5/14/chartex" xmlns:mc="http://schemas.openxmlformats.org/markup-compatibility/2006" xmlns:aink="http://schemas.microsoft.com/office/drawing/2016/ink" xmlns:am3d="http://schemas.microsoft.com/office/drawing/2017/model3d" xmlns:o="urn:schemas-microsoft-com:office:office" xmlns:r="http://schemas.openxmlformats.org/officeDocument/2006/relationships" xmlns:m="http://schemas.openxmlformats.org/officeDocument/2006/math" xmlns:v="urn:schemas-microsoft-com:vml" xmlns:wp14="http://schemas.microsoft.com/office/word/2010/wordprocessingDrawing" xmlns:wp="http://schemas.openxmlformats.org/drawingml/2006/wordprocessingDrawing" xmlns:w10="urn:schemas-microsoft-com:office:word" xmlns:w="http://schemas.openxmlformats.org/wordprocessingml/2006/main" xmlns:w14="http://schemas.microsoft.com/office/word/2010/wordml" xmlns:w15="http://schemas.microsoft.com/office/word/2012/wordml" xmlns:w16cid="http://schemas.microsoft.com/office/word/2016/wordml/cid" xmlns:w16se="http://schemas.microsoft.com/office/word/2015/wordml/symex" xmlns:wpg="http://schemas.microsoft.com/office/word/2010/wordprocessingGroup" xmlns:wpi="http://schemas.microsoft.com/office/word/2010/wordprocessingInk" xmlns:wne="http://schemas.microsoft.com/office/word/2006/wordml" xmlns:wps="http://schemas.microsoft.com/office/word/2010/wordprocessingShape" mc:Ignorable="w14 w15 w16se w16cid wp14">
+<w:ftr xmlns:wpc="http://schemas.microsoft.com/office/word/2010/wordprocessingCanvas" xmlns:cx="http://schemas.microsoft.com/office/drawing/2014/chartex" xmlns:mc="http://schemas.openxmlformats.org/markup-compatibility/2006" xmlns:o="urn:schemas-microsoft-com:office:office" xmlns:r="http://schemas.openxmlformats.org/officeDocument/2006/relationships" xmlns:m="http://schemas.openxmlformats.org/officeDocument/2006/math" xmlns:v="urn:schemas-microsoft-com:vml" xmlns:wp14="http://schemas.microsoft.com/office/word/2010/wordprocessingDrawing" xmlns:wp="http://schemas.openxmlformats.org/drawingml/2006/wordprocessingDrawing" xmlns:w10="urn:schemas-microsoft-com:office:word" xmlns:w="http://schemas.openxmlformats.org/wordprocessingml/2006/main" xmlns:w14="http://schemas.microsoft.com/office/word/2010/wordml" xmlns:w15="http://schemas.microsoft.com/office/word/2012/wordml" xmlns:w16se="http://schemas.microsoft.com/office/word/2015/wordml/symex" xmlns:wpg="http://schemas.microsoft.com/office/word/2010/wordprocessingGroup" xmlns:wpi="http://schemas.microsoft.com/office/word/2010/wordprocessingInk" xmlns:wne="http://schemas.microsoft.com/office/word/2006/wordml" xmlns:wps="http://schemas.microsoft.com/office/word/2010/wordprocessingShape" mc:Ignorable="w14 w15 w16se wp14">
   <w:p>
     <w:pPr>
       <w:pStyle w:val="BodyText"/>
@@ -43381,7 +43601,7 @@
                     <w:rFonts w:ascii="Carlito"/>
                     <w:noProof/>
                   </w:rPr>
-                  <w:t>7</w:t>
+                  <w:t>14</w:t>
                 </w:r>
                 <w:r>
                   <w:fldChar w:fldCharType="end"/>
@@ -43398,7 +43618,7 @@
 </file>
 
 <file path=word/footnotes.xml><?xml version="1.0" encoding="utf-8"?>
-<w:footnotes xmlns:wpc="http://schemas.microsoft.com/office/word/2010/wordprocessingCanvas" xmlns:cx="http://schemas.microsoft.com/office/drawing/2014/chartex" xmlns:cx1="http://schemas.microsoft.com/office/drawing/2015/9/8/chartex" xmlns:cx2="http://schemas.microsoft.com/office/drawing/2015/10/21/chartex" xmlns:cx3="http://schemas.microsoft.com/office/drawing/2016/5/9/chartex" xmlns:cx4="http://schemas.microsoft.com/office/drawing/2016/5/10/chartex" xmlns:cx5="http://schemas.microsoft.com/office/drawing/2016/5/11/chartex" xmlns:cx6="http://schemas.microsoft.com/office/drawing/2016/5/12/chartex" xmlns:cx7="http://schemas.microsoft.com/office/drawing/2016/5/13/chartex" xmlns:cx8="http://schemas.microsoft.com/office/drawing/2016/5/14/chartex" xmlns:mc="http://schemas.openxmlformats.org/markup-compatibility/2006" xmlns:aink="http://schemas.microsoft.com/office/drawing/2016/ink" xmlns:am3d="http://schemas.microsoft.com/office/drawing/2017/model3d" xmlns:o="urn:schemas-microsoft-com:office:office" xmlns:r="http://schemas.openxmlformats.org/officeDocument/2006/relationships" xmlns:m="http://schemas.openxmlformats.org/officeDocument/2006/math" xmlns:v="urn:schemas-microsoft-com:vml" xmlns:wp14="http://schemas.microsoft.com/office/word/2010/wordprocessingDrawing" xmlns:wp="http://schemas.openxmlformats.org/drawingml/2006/wordprocessingDrawing" xmlns:w10="urn:schemas-microsoft-com:office:word" xmlns:w="http://schemas.openxmlformats.org/wordprocessingml/2006/main" xmlns:w14="http://schemas.microsoft.com/office/word/2010/wordml" xmlns:w15="http://schemas.microsoft.com/office/word/2012/wordml" xmlns:w16cid="http://schemas.microsoft.com/office/word/2016/wordml/cid" xmlns:w16se="http://schemas.microsoft.com/office/word/2015/wordml/symex" xmlns:wpg="http://schemas.microsoft.com/office/word/2010/wordprocessingGroup" xmlns:wpi="http://schemas.microsoft.com/office/word/2010/wordprocessingInk" xmlns:wne="http://schemas.microsoft.com/office/word/2006/wordml" xmlns:wps="http://schemas.microsoft.com/office/word/2010/wordprocessingShape" mc:Ignorable="w14 w15 w16se w16cid wp14">
+<w:footnotes xmlns:wpc="http://schemas.microsoft.com/office/word/2010/wordprocessingCanvas" xmlns:cx="http://schemas.microsoft.com/office/drawing/2014/chartex" xmlns:mc="http://schemas.openxmlformats.org/markup-compatibility/2006" xmlns:o="urn:schemas-microsoft-com:office:office" xmlns:r="http://schemas.openxmlformats.org/officeDocument/2006/relationships" xmlns:m="http://schemas.openxmlformats.org/officeDocument/2006/math" xmlns:v="urn:schemas-microsoft-com:vml" xmlns:wp14="http://schemas.microsoft.com/office/word/2010/wordprocessingDrawing" xmlns:wp="http://schemas.openxmlformats.org/drawingml/2006/wordprocessingDrawing" xmlns:w10="urn:schemas-microsoft-com:office:word" xmlns:w="http://schemas.openxmlformats.org/wordprocessingml/2006/main" xmlns:w14="http://schemas.microsoft.com/office/word/2010/wordml" xmlns:w15="http://schemas.microsoft.com/office/word/2012/wordml" xmlns:w16se="http://schemas.microsoft.com/office/word/2015/wordml/symex" xmlns:wpg="http://schemas.microsoft.com/office/word/2010/wordprocessingGroup" xmlns:wpi="http://schemas.microsoft.com/office/word/2010/wordprocessingInk" xmlns:wne="http://schemas.microsoft.com/office/word/2006/wordml" xmlns:wps="http://schemas.microsoft.com/office/word/2010/wordprocessingShape" mc:Ignorable="w14 w15 w16se wp14">
   <w:footnote w:type="separator" w:id="-1">
     <w:p>
       <w:r>
@@ -43417,7 +43637,7 @@
 </file>
 
 <file path=word/numbering.xml><?xml version="1.0" encoding="utf-8"?>
-<w:numbering xmlns:wpc="http://schemas.microsoft.com/office/word/2010/wordprocessingCanvas" xmlns:cx="http://schemas.microsoft.com/office/drawing/2014/chartex" xmlns:cx1="http://schemas.microsoft.com/office/drawing/2015/9/8/chartex" xmlns:cx2="http://schemas.microsoft.com/office/drawing/2015/10/21/chartex" xmlns:cx3="http://schemas.microsoft.com/office/drawing/2016/5/9/chartex" xmlns:cx4="http://schemas.microsoft.com/office/drawing/2016/5/10/chartex" xmlns:cx5="http://schemas.microsoft.com/office/drawing/2016/5/11/chartex" xmlns:cx6="http://schemas.microsoft.com/office/drawing/2016/5/12/chartex" xmlns:cx7="http://schemas.microsoft.com/office/drawing/2016/5/13/chartex" xmlns:cx8="http://schemas.microsoft.com/office/drawing/2016/5/14/chartex" xmlns:mc="http://schemas.openxmlformats.org/markup-compatibility/2006" xmlns:aink="http://schemas.microsoft.com/office/drawing/2016/ink" xmlns:am3d="http://schemas.microsoft.com/office/drawing/2017/model3d" xmlns:o="urn:schemas-microsoft-com:office:office" xmlns:r="http://schemas.openxmlformats.org/officeDocument/2006/relationships" xmlns:m="http://schemas.openxmlformats.org/officeDocument/2006/math" xmlns:v="urn:schemas-microsoft-com:vml" xmlns:wp14="http://schemas.microsoft.com/office/word/2010/wordprocessingDrawing" xmlns:wp="http://schemas.openxmlformats.org/drawingml/2006/wordprocessingDrawing" xmlns:w10="urn:schemas-microsoft-com:office:word" xmlns:w="http://schemas.openxmlformats.org/wordprocessingml/2006/main" xmlns:w14="http://schemas.microsoft.com/office/word/2010/wordml" xmlns:w15="http://schemas.microsoft.com/office/word/2012/wordml" xmlns:w16cid="http://schemas.microsoft.com/office/word/2016/wordml/cid" xmlns:w16se="http://schemas.microsoft.com/office/word/2015/wordml/symex" xmlns:wpg="http://schemas.microsoft.com/office/word/2010/wordprocessingGroup" xmlns:wpi="http://schemas.microsoft.com/office/word/2010/wordprocessingInk" xmlns:wne="http://schemas.microsoft.com/office/word/2006/wordml" xmlns:wps="http://schemas.microsoft.com/office/word/2010/wordprocessingShape" mc:Ignorable="w14 w15 w16se w16cid wp14">
+<w:numbering xmlns:wpc="http://schemas.microsoft.com/office/word/2010/wordprocessingCanvas" xmlns:cx="http://schemas.microsoft.com/office/drawing/2014/chartex" xmlns:mc="http://schemas.openxmlformats.org/markup-compatibility/2006" xmlns:o="urn:schemas-microsoft-com:office:office" xmlns:r="http://schemas.openxmlformats.org/officeDocument/2006/relationships" xmlns:m="http://schemas.openxmlformats.org/officeDocument/2006/math" xmlns:v="urn:schemas-microsoft-com:vml" xmlns:wp14="http://schemas.microsoft.com/office/word/2010/wordprocessingDrawing" xmlns:wp="http://schemas.openxmlformats.org/drawingml/2006/wordprocessingDrawing" xmlns:w10="urn:schemas-microsoft-com:office:word" xmlns:w="http://schemas.openxmlformats.org/wordprocessingml/2006/main" xmlns:w14="http://schemas.microsoft.com/office/word/2010/wordml" xmlns:w15="http://schemas.microsoft.com/office/word/2012/wordml" xmlns:w16se="http://schemas.microsoft.com/office/word/2015/wordml/symex" xmlns:wpg="http://schemas.microsoft.com/office/word/2010/wordprocessingGroup" xmlns:wpi="http://schemas.microsoft.com/office/word/2010/wordprocessingInk" xmlns:wne="http://schemas.microsoft.com/office/word/2006/wordml" xmlns:wps="http://schemas.microsoft.com/office/word/2010/wordprocessingShape" mc:Ignorable="w14 w15 w16se wp14">
   <w:abstractNum w:abstractNumId="0" w15:restartNumberingAfterBreak="0">
     <w:nsid w:val="07DC222E"/>
     <w:multiLevelType w:val="multilevel"/>
@@ -44505,7 +44725,7 @@
 </file>
 
 <file path=word/styles.xml><?xml version="1.0" encoding="utf-8"?>
-<w:styles xmlns:mc="http://schemas.openxmlformats.org/markup-compatibility/2006" xmlns:r="http://schemas.openxmlformats.org/officeDocument/2006/relationships" xmlns:w="http://schemas.openxmlformats.org/wordprocessingml/2006/main" xmlns:w14="http://schemas.microsoft.com/office/word/2010/wordml" xmlns:w15="http://schemas.microsoft.com/office/word/2012/wordml" xmlns:w16cid="http://schemas.microsoft.com/office/word/2016/wordml/cid" xmlns:w16se="http://schemas.microsoft.com/office/word/2015/wordml/symex" mc:Ignorable="w14 w15 w16se w16cid">
+<w:styles xmlns:mc="http://schemas.openxmlformats.org/markup-compatibility/2006" xmlns:r="http://schemas.openxmlformats.org/officeDocument/2006/relationships" xmlns:w="http://schemas.openxmlformats.org/wordprocessingml/2006/main" xmlns:w14="http://schemas.microsoft.com/office/word/2010/wordml" xmlns:w15="http://schemas.microsoft.com/office/word/2012/wordml" xmlns:w16se="http://schemas.microsoft.com/office/word/2015/wordml/symex" mc:Ignorable="w14 w15 w16se">
   <w:docDefaults>
     <w:rPrDefault>
       <w:rPr>
@@ -44523,7 +44743,7 @@
       </w:pPr>
     </w:pPrDefault>
   </w:docDefaults>
-  <w:latentStyles w:defLockedState="0" w:defUIPriority="99" w:defSemiHidden="0" w:defUnhideWhenUsed="0" w:defQFormat="0" w:count="375">
+  <w:latentStyles w:defLockedState="0" w:defUIPriority="99" w:defSemiHidden="0" w:defUnhideWhenUsed="0" w:defQFormat="0" w:count="371">
     <w:lsdException w:name="Normal" w:uiPriority="0" w:qFormat="1"/>
     <w:lsdException w:name="heading 1" w:uiPriority="9" w:qFormat="1"/>
     <w:lsdException w:name="heading 2" w:semiHidden="1" w:uiPriority="9" w:unhideWhenUsed="1" w:qFormat="1"/>
@@ -44895,10 +45115,6 @@
     <w:lsdException w:name="List Table 5 Dark Accent 6" w:uiPriority="50"/>
     <w:lsdException w:name="List Table 6 Colorful Accent 6" w:uiPriority="51"/>
     <w:lsdException w:name="List Table 7 Colorful Accent 6" w:uiPriority="52"/>
-    <w:lsdException w:name="Mention" w:semiHidden="1" w:unhideWhenUsed="1"/>
-    <w:lsdException w:name="Smart Hyperlink" w:semiHidden="1" w:unhideWhenUsed="1"/>
-    <w:lsdException w:name="Hashtag" w:semiHidden="1" w:unhideWhenUsed="1"/>
-    <w:lsdException w:name="Unresolved Mention" w:semiHidden="1" w:unhideWhenUsed="1"/>
   </w:latentStyles>
   <w:style w:type="paragraph" w:default="1" w:styleId="Normal">
     <w:name w:val="Normal"/>
@@ -45315,7 +45531,7 @@
 </file>
 
 <file path=customXml/itemProps1.xml><?xml version="1.0" encoding="utf-8"?>
-<ds:datastoreItem xmlns:ds="http://schemas.openxmlformats.org/officeDocument/2006/customXml" ds:itemID="{E007E4A5-95B8-416F-8B18-3D5B18EC61FE}">
+<ds:datastoreItem xmlns:ds="http://schemas.openxmlformats.org/officeDocument/2006/customXml" ds:itemID="{D6AF232F-63BD-4096-9FE3-DA24588DB88E}">
   <ds:schemaRefs>
     <ds:schemaRef ds:uri="http://schemas.openxmlformats.org/officeDocument/2006/bibliography"/>
   </ds:schemaRefs>

</xml_diff>